<commit_message>
exercise 6-1, 6-2, 6-3 and notebook
</commit_message>
<xml_diff>
--- a/JAVA：Java Explorer.docx
+++ b/JAVA：Java Explorer.docx
@@ -282,7 +282,7 @@
     </w:p>
     <w:p>
       <w:pPr>
-        <w:pStyle w:val="12"/>
+        <w:pStyle w:val="13"/>
         <w:keepNext w:val="0"/>
         <w:keepLines w:val="0"/>
         <w:widowControl/>
@@ -395,7 +395,7 @@
     </w:p>
     <w:p>
       <w:pPr>
-        <w:pStyle w:val="12"/>
+        <w:pStyle w:val="13"/>
         <w:keepNext w:val="0"/>
         <w:keepLines w:val="0"/>
         <w:widowControl/>
@@ -735,16 +735,6 @@
       <w:r>
         <w:t>JShell</w:t>
       </w:r>
-    </w:p>
-    <w:p>
-      <w:pPr>
-        <w:bidi w:val="0"/>
-      </w:pPr>
-    </w:p>
-    <w:p>
-      <w:pPr>
-        <w:bidi w:val="0"/>
-      </w:pPr>
     </w:p>
     <w:p>
       <w:pPr>
@@ -1116,16 +1106,6 @@
     </w:p>
     <w:p>
       <w:pPr>
-        <w:widowControl w:val="0"/>
-        <w:numPr>
-          <w:ilvl w:val="0"/>
-          <w:numId w:val="0"/>
-        </w:numPr>
-        <w:jc w:val="both"/>
-      </w:pPr>
-    </w:p>
-    <w:p>
-      <w:pPr>
         <w:pStyle w:val="2"/>
         <w:bidi w:val="0"/>
       </w:pPr>
@@ -1230,6 +1210,7 @@
       <w:pPr>
         <w:widowControl w:val="0"/>
         <w:numPr>
+          <w:ilvl w:val="0"/>
           <w:numId w:val="0"/>
         </w:numPr>
         <w:jc w:val="both"/>
@@ -1240,15 +1221,6 @@
     </w:p>
     <w:p>
       <w:pPr>
-        <w:widowControl w:val="0"/>
-        <w:numPr>
-          <w:numId w:val="0"/>
-        </w:numPr>
-        <w:jc w:val="both"/>
-      </w:pPr>
-    </w:p>
-    <w:p>
-      <w:pPr>
         <w:pStyle w:val="2"/>
         <w:bidi w:val="0"/>
       </w:pPr>
@@ -1260,6 +1232,7 @@
       <w:pPr>
         <w:widowControl w:val="0"/>
         <w:numPr>
+          <w:ilvl w:val="0"/>
           <w:numId w:val="0"/>
         </w:numPr>
         <w:jc w:val="both"/>
@@ -1272,6 +1245,7 @@
       <w:pPr>
         <w:widowControl w:val="0"/>
         <w:numPr>
+          <w:ilvl w:val="0"/>
           <w:numId w:val="0"/>
         </w:numPr>
         <w:jc w:val="both"/>
@@ -1284,6 +1258,7 @@
       <w:pPr>
         <w:widowControl w:val="0"/>
         <w:numPr>
+          <w:ilvl w:val="0"/>
           <w:numId w:val="0"/>
         </w:numPr>
         <w:jc w:val="both"/>
@@ -1296,6 +1271,7 @@
       <w:pPr>
         <w:widowControl w:val="0"/>
         <w:numPr>
+          <w:ilvl w:val="0"/>
           <w:numId w:val="0"/>
         </w:numPr>
         <w:jc w:val="both"/>
@@ -1308,15 +1284,17 @@
       <w:pPr>
         <w:widowControl w:val="0"/>
         <w:numPr>
-          <w:numId w:val="0"/>
-        </w:numPr>
-        <w:jc w:val="both"/>
-      </w:pPr>
-    </w:p>
-    <w:p>
-      <w:pPr>
-        <w:widowControl w:val="0"/>
-        <w:numPr>
+          <w:ilvl w:val="0"/>
+          <w:numId w:val="0"/>
+        </w:numPr>
+        <w:jc w:val="both"/>
+      </w:pPr>
+    </w:p>
+    <w:p>
+      <w:pPr>
+        <w:widowControl w:val="0"/>
+        <w:numPr>
+          <w:ilvl w:val="0"/>
           <w:numId w:val="0"/>
         </w:numPr>
         <w:jc w:val="both"/>
@@ -1329,6 +1307,7 @@
       <w:pPr>
         <w:widowControl w:val="0"/>
         <w:numPr>
+          <w:ilvl w:val="0"/>
           <w:numId w:val="0"/>
         </w:numPr>
         <w:jc w:val="both"/>
@@ -1341,6 +1320,7 @@
       <w:pPr>
         <w:widowControl w:val="0"/>
         <w:numPr>
+          <w:ilvl w:val="0"/>
           <w:numId w:val="0"/>
         </w:numPr>
         <w:ind w:firstLine="420" w:firstLineChars="0"/>
@@ -1354,6 +1334,7 @@
       <w:pPr>
         <w:widowControl w:val="0"/>
         <w:numPr>
+          <w:ilvl w:val="0"/>
           <w:numId w:val="0"/>
         </w:numPr>
         <w:ind w:firstLine="420" w:firstLineChars="0"/>
@@ -1367,6 +1348,7 @@
       <w:pPr>
         <w:widowControl w:val="0"/>
         <w:numPr>
+          <w:ilvl w:val="0"/>
           <w:numId w:val="0"/>
         </w:numPr>
         <w:jc w:val="both"/>
@@ -1379,15 +1361,17 @@
       <w:pPr>
         <w:widowControl w:val="0"/>
         <w:numPr>
-          <w:numId w:val="0"/>
-        </w:numPr>
-        <w:jc w:val="both"/>
-      </w:pPr>
-    </w:p>
-    <w:p>
-      <w:pPr>
-        <w:widowControl w:val="0"/>
-        <w:numPr>
+          <w:ilvl w:val="0"/>
+          <w:numId w:val="0"/>
+        </w:numPr>
+        <w:jc w:val="both"/>
+      </w:pPr>
+    </w:p>
+    <w:p>
+      <w:pPr>
+        <w:widowControl w:val="0"/>
+        <w:numPr>
+          <w:ilvl w:val="0"/>
           <w:numId w:val="0"/>
         </w:numPr>
         <w:jc w:val="both"/>
@@ -1400,6 +1384,7 @@
       <w:pPr>
         <w:widowControl w:val="0"/>
         <w:numPr>
+          <w:ilvl w:val="0"/>
           <w:numId w:val="0"/>
         </w:numPr>
         <w:jc w:val="both"/>
@@ -1412,6 +1397,7 @@
       <w:pPr>
         <w:widowControl w:val="0"/>
         <w:numPr>
+          <w:ilvl w:val="0"/>
           <w:numId w:val="0"/>
         </w:numPr>
         <w:jc w:val="both"/>
@@ -1419,33 +1405,6 @@
       <w:r>
         <w:t>have the different parameter list</w:t>
       </w:r>
-    </w:p>
-    <w:p>
-      <w:pPr>
-        <w:widowControl w:val="0"/>
-        <w:numPr>
-          <w:numId w:val="0"/>
-        </w:numPr>
-        <w:jc w:val="both"/>
-      </w:pPr>
-    </w:p>
-    <w:p>
-      <w:pPr>
-        <w:widowControl w:val="0"/>
-        <w:numPr>
-          <w:numId w:val="0"/>
-        </w:numPr>
-        <w:jc w:val="both"/>
-      </w:pPr>
-    </w:p>
-    <w:p>
-      <w:pPr>
-        <w:widowControl w:val="0"/>
-        <w:numPr>
-          <w:numId w:val="0"/>
-        </w:numPr>
-        <w:jc w:val="both"/>
-      </w:pPr>
     </w:p>
     <w:p>
       <w:pPr>
@@ -1513,6 +1472,7 @@
       <w:pPr>
         <w:widowControl w:val="0"/>
         <w:numPr>
+          <w:ilvl w:val="0"/>
           <w:numId w:val="0"/>
         </w:numPr>
         <w:jc w:val="both"/>
@@ -1561,15 +1521,17 @@
       <w:pPr>
         <w:widowControl w:val="0"/>
         <w:numPr>
-          <w:numId w:val="0"/>
-        </w:numPr>
-        <w:jc w:val="both"/>
-      </w:pPr>
-    </w:p>
-    <w:p>
-      <w:pPr>
-        <w:widowControl w:val="0"/>
-        <w:numPr>
+          <w:ilvl w:val="0"/>
+          <w:numId w:val="0"/>
+        </w:numPr>
+        <w:jc w:val="both"/>
+      </w:pPr>
+    </w:p>
+    <w:p>
+      <w:pPr>
+        <w:widowControl w:val="0"/>
+        <w:numPr>
+          <w:ilvl w:val="0"/>
           <w:numId w:val="0"/>
         </w:numPr>
         <w:jc w:val="both"/>
@@ -1582,15 +1544,532 @@
       <w:pPr>
         <w:widowControl w:val="0"/>
         <w:numPr>
-          <w:numId w:val="0"/>
-        </w:numPr>
-        <w:jc w:val="both"/>
-      </w:pPr>
-      <w:r>
-        <w:t>this</w:t>
+          <w:ilvl w:val="0"/>
+          <w:numId w:val="0"/>
+        </w:numPr>
+        <w:jc w:val="both"/>
+      </w:pPr>
+      <w:r>
+        <w:t>this: disambiguate from other parameters</w:t>
+      </w:r>
+    </w:p>
+    <w:p>
+      <w:pPr>
+        <w:widowControl w:val="0"/>
+        <w:numPr>
+          <w:ilvl w:val="0"/>
+          <w:numId w:val="0"/>
+        </w:numPr>
+        <w:jc w:val="both"/>
+      </w:pPr>
+    </w:p>
+    <w:p>
+      <w:pPr>
+        <w:widowControl w:val="0"/>
+        <w:numPr>
+          <w:ilvl w:val="0"/>
+          <w:numId w:val="0"/>
+        </w:numPr>
+        <w:jc w:val="both"/>
+      </w:pPr>
+      <w:r>
+        <w:t>access modifiers:</w:t>
+      </w:r>
+    </w:p>
+    <w:p>
+      <w:pPr>
+        <w:widowControl w:val="0"/>
+        <w:numPr>
+          <w:ilvl w:val="0"/>
+          <w:numId w:val="0"/>
+        </w:numPr>
+        <w:jc w:val="both"/>
+      </w:pPr>
+      <w:r>
+        <w:t>public</w:t>
+      </w:r>
+    </w:p>
+    <w:p>
+      <w:pPr>
+        <w:widowControl w:val="0"/>
+        <w:numPr>
+          <w:ilvl w:val="0"/>
+          <w:numId w:val="0"/>
+        </w:numPr>
+        <w:jc w:val="both"/>
+      </w:pPr>
+      <w:r>
+        <w:t>private</w:t>
+      </w:r>
+    </w:p>
+    <w:p>
+      <w:pPr>
+        <w:widowControl w:val="0"/>
+        <w:numPr>
+          <w:ilvl w:val="0"/>
+          <w:numId w:val="0"/>
+        </w:numPr>
+        <w:jc w:val="both"/>
+      </w:pPr>
+    </w:p>
+    <w:p>
+      <w:pPr>
+        <w:widowControl w:val="0"/>
+        <w:numPr>
+          <w:ilvl w:val="0"/>
+          <w:numId w:val="0"/>
+        </w:numPr>
+        <w:jc w:val="both"/>
+        <w:rPr>
+          <w:rFonts w:hint="default"/>
+          <w:lang w:val="en-US" w:eastAsia="zh-CN"/>
+        </w:rPr>
+      </w:pPr>
+      <w:r>
+        <w:rPr>
+          <w:rFonts w:hint="default"/>
+          <w:lang w:val="en-US" w:eastAsia="zh-CN"/>
+        </w:rPr>
+        <w:t>Exercise 5-1 Apply Encapsulation</w:t>
+      </w:r>
+    </w:p>
+    <w:p>
+      <w:pPr>
+        <w:widowControl w:val="0"/>
+        <w:numPr>
+          <w:ilvl w:val="0"/>
+          <w:numId w:val="0"/>
+        </w:numPr>
+        <w:jc w:val="both"/>
+        <w:rPr>
+          <w:rFonts w:hint="default"/>
+          <w:lang w:val="en-US" w:eastAsia="zh-CN"/>
+        </w:rPr>
+      </w:pPr>
+      <w:r>
+        <w:rPr>
+          <w:rFonts w:hint="default"/>
+          <w:lang w:val="en-US" w:eastAsia="zh-CN"/>
+        </w:rPr>
+        <w:t>Exercise 5-2 Overload a Method</w:t>
+      </w:r>
+    </w:p>
+    <w:p>
+      <w:pPr>
+        <w:widowControl w:val="0"/>
+        <w:numPr>
+          <w:ilvl w:val="0"/>
+          <w:numId w:val="0"/>
+        </w:numPr>
+        <w:jc w:val="both"/>
+        <w:rPr>
+          <w:rFonts w:hint="default"/>
+          <w:lang w:val="en-US" w:eastAsia="zh-CN"/>
+        </w:rPr>
+      </w:pPr>
+      <w:r>
+        <w:rPr>
+          <w:rFonts w:hint="default"/>
+          <w:lang w:val="en-US" w:eastAsia="zh-CN"/>
+        </w:rPr>
+        <w:t>Exercise 5-3 Associate "Customer" with "Clothing"</w:t>
+      </w:r>
+    </w:p>
+    <w:p>
+      <w:pPr>
+        <w:widowControl w:val="0"/>
+        <w:numPr>
+          <w:ilvl w:val="0"/>
+          <w:numId w:val="0"/>
+        </w:numPr>
+        <w:jc w:val="both"/>
+        <w:rPr>
+          <w:rFonts w:hint="default"/>
+          <w:lang w:val="en-US" w:eastAsia="zh-CN"/>
+        </w:rPr>
+      </w:pPr>
+    </w:p>
+    <w:p>
+      <w:pPr>
+        <w:pStyle w:val="3"/>
+        <w:bidi w:val="0"/>
+      </w:pPr>
+      <w:r>
+        <w:t>Objects Reference</w:t>
+      </w:r>
+      <w:r>
+        <w:t xml:space="preserve"> and</w:t>
       </w:r>
       <w:bookmarkStart w:id="0" w:name="_GoBack"/>
       <w:bookmarkEnd w:id="0"/>
+      <w:r>
+        <w:t xml:space="preserve"> Memory Allocation</w:t>
+      </w:r>
+    </w:p>
+    <w:p>
+      <w:r>
+        <w:drawing>
+          <wp:inline distT="0" distB="0" distL="114300" distR="114300">
+            <wp:extent cx="4102100" cy="1783715"/>
+            <wp:effectExtent l="0" t="0" r="12700" b="19685"/>
+            <wp:docPr id="2" name="Picture 2" descr="截屏2022-02-15 下午2.39.01"/>
+            <wp:cNvGraphicFramePr>
+              <a:graphicFrameLocks xmlns:a="http://schemas.openxmlformats.org/drawingml/2006/main" noChangeAspect="1"/>
+            </wp:cNvGraphicFramePr>
+            <a:graphic xmlns:a="http://schemas.openxmlformats.org/drawingml/2006/main">
+              <a:graphicData uri="http://schemas.openxmlformats.org/drawingml/2006/picture">
+                <pic:pic xmlns:pic="http://schemas.openxmlformats.org/drawingml/2006/picture">
+                  <pic:nvPicPr>
+                    <pic:cNvPr id="2" name="Picture 2" descr="截屏2022-02-15 下午2.39.01"/>
+                    <pic:cNvPicPr>
+                      <a:picLocks noChangeAspect="1"/>
+                    </pic:cNvPicPr>
+                  </pic:nvPicPr>
+                  <pic:blipFill>
+                    <a:blip r:embed="rId5"/>
+                    <a:srcRect t="4973"/>
+                    <a:stretch>
+                      <a:fillRect/>
+                    </a:stretch>
+                  </pic:blipFill>
+                  <pic:spPr>
+                    <a:xfrm>
+                      <a:off x="0" y="0"/>
+                      <a:ext cx="4102100" cy="1783715"/>
+                    </a:xfrm>
+                    <a:prstGeom prst="rect">
+                      <a:avLst/>
+                    </a:prstGeom>
+                  </pic:spPr>
+                </pic:pic>
+              </a:graphicData>
+            </a:graphic>
+          </wp:inline>
+        </w:drawing>
+      </w:r>
+    </w:p>
+    <w:p>
+      <w:r>
+        <w:t>variable in memory: Stack</w:t>
+      </w:r>
+    </w:p>
+    <w:p>
+      <w:r>
+        <w:t>objects in memory: Heap</w:t>
+      </w:r>
+    </w:p>
+    <w:p/>
+    <w:p/>
+    <w:p>
+      <w:r>
+        <w:t>object:</w:t>
+      </w:r>
+    </w:p>
+    <w:p>
+      <w:r>
+        <w:drawing>
+          <wp:inline distT="0" distB="0" distL="114300" distR="114300">
+            <wp:extent cx="2108200" cy="1497965"/>
+            <wp:effectExtent l="0" t="0" r="0" b="635"/>
+            <wp:docPr id="3" name="Picture 3" descr="截屏2022-02-15 下午2.51.41"/>
+            <wp:cNvGraphicFramePr>
+              <a:graphicFrameLocks xmlns:a="http://schemas.openxmlformats.org/drawingml/2006/main" noChangeAspect="1"/>
+            </wp:cNvGraphicFramePr>
+            <a:graphic xmlns:a="http://schemas.openxmlformats.org/drawingml/2006/main">
+              <a:graphicData uri="http://schemas.openxmlformats.org/drawingml/2006/picture">
+                <pic:pic xmlns:pic="http://schemas.openxmlformats.org/drawingml/2006/picture">
+                  <pic:nvPicPr>
+                    <pic:cNvPr id="3" name="Picture 3" descr="截屏2022-02-15 下午2.51.41"/>
+                    <pic:cNvPicPr>
+                      <a:picLocks noChangeAspect="1"/>
+                    </pic:cNvPicPr>
+                  </pic:nvPicPr>
+                  <pic:blipFill>
+                    <a:blip r:embed="rId6"/>
+                    <a:stretch>
+                      <a:fillRect/>
+                    </a:stretch>
+                  </pic:blipFill>
+                  <pic:spPr>
+                    <a:xfrm>
+                      <a:off x="0" y="0"/>
+                      <a:ext cx="2108200" cy="1497965"/>
+                    </a:xfrm>
+                    <a:prstGeom prst="rect">
+                      <a:avLst/>
+                    </a:prstGeom>
+                  </pic:spPr>
+                </pic:pic>
+              </a:graphicData>
+            </a:graphic>
+          </wp:inline>
+        </w:drawing>
+      </w:r>
+    </w:p>
+    <w:p/>
+    <w:p>
+      <w:r>
+        <w:t>array:</w:t>
+      </w:r>
+    </w:p>
+    <w:p>
+      <w:r>
+        <w:drawing>
+          <wp:inline distT="0" distB="0" distL="114300" distR="114300">
+            <wp:extent cx="2590165" cy="1438275"/>
+            <wp:effectExtent l="0" t="0" r="635" b="9525"/>
+            <wp:docPr id="4" name="Picture 4" descr="截屏2022-02-15 下午2.51.56"/>
+            <wp:cNvGraphicFramePr>
+              <a:graphicFrameLocks xmlns:a="http://schemas.openxmlformats.org/drawingml/2006/main" noChangeAspect="1"/>
+            </wp:cNvGraphicFramePr>
+            <a:graphic xmlns:a="http://schemas.openxmlformats.org/drawingml/2006/main">
+              <a:graphicData uri="http://schemas.openxmlformats.org/drawingml/2006/picture">
+                <pic:pic xmlns:pic="http://schemas.openxmlformats.org/drawingml/2006/picture">
+                  <pic:nvPicPr>
+                    <pic:cNvPr id="4" name="Picture 4" descr="截屏2022-02-15 下午2.51.56"/>
+                    <pic:cNvPicPr>
+                      <a:picLocks noChangeAspect="1"/>
+                    </pic:cNvPicPr>
+                  </pic:nvPicPr>
+                  <pic:blipFill>
+                    <a:blip r:embed="rId7"/>
+                    <a:stretch>
+                      <a:fillRect/>
+                    </a:stretch>
+                  </pic:blipFill>
+                  <pic:spPr>
+                    <a:xfrm>
+                      <a:off x="0" y="0"/>
+                      <a:ext cx="2590165" cy="1438275"/>
+                    </a:xfrm>
+                    <a:prstGeom prst="rect">
+                      <a:avLst/>
+                    </a:prstGeom>
+                  </pic:spPr>
+                </pic:pic>
+              </a:graphicData>
+            </a:graphic>
+          </wp:inline>
+        </w:drawing>
+      </w:r>
+    </w:p>
+    <w:p/>
+    <w:p>
+      <w:r>
+        <w:t>array of object reference:</w:t>
+      </w:r>
+    </w:p>
+    <w:p>
+      <w:r>
+        <w:drawing>
+          <wp:inline distT="0" distB="0" distL="114300" distR="114300">
+            <wp:extent cx="2849880" cy="1998980"/>
+            <wp:effectExtent l="0" t="0" r="20320" b="7620"/>
+            <wp:docPr id="5" name="Picture 5" descr="截屏2022-02-15 下午2.53.32"/>
+            <wp:cNvGraphicFramePr>
+              <a:graphicFrameLocks xmlns:a="http://schemas.openxmlformats.org/drawingml/2006/main" noChangeAspect="1"/>
+            </wp:cNvGraphicFramePr>
+            <a:graphic xmlns:a="http://schemas.openxmlformats.org/drawingml/2006/main">
+              <a:graphicData uri="http://schemas.openxmlformats.org/drawingml/2006/picture">
+                <pic:pic xmlns:pic="http://schemas.openxmlformats.org/drawingml/2006/picture">
+                  <pic:nvPicPr>
+                    <pic:cNvPr id="5" name="Picture 5" descr="截屏2022-02-15 下午2.53.32"/>
+                    <pic:cNvPicPr>
+                      <a:picLocks noChangeAspect="1"/>
+                    </pic:cNvPicPr>
+                  </pic:nvPicPr>
+                  <pic:blipFill>
+                    <a:blip r:embed="rId8"/>
+                    <a:stretch>
+                      <a:fillRect/>
+                    </a:stretch>
+                  </pic:blipFill>
+                  <pic:spPr>
+                    <a:xfrm>
+                      <a:off x="0" y="0"/>
+                      <a:ext cx="2849880" cy="1998980"/>
+                    </a:xfrm>
+                    <a:prstGeom prst="rect">
+                      <a:avLst/>
+                    </a:prstGeom>
+                  </pic:spPr>
+                </pic:pic>
+              </a:graphicData>
+            </a:graphic>
+          </wp:inline>
+        </w:drawing>
+      </w:r>
+    </w:p>
+    <w:p/>
+    <w:p>
+      <w:pPr>
+        <w:pStyle w:val="3"/>
+        <w:bidi w:val="0"/>
+      </w:pPr>
+      <w:r>
+        <w:t>Constructor</w:t>
+      </w:r>
+    </w:p>
+    <w:p>
+      <w:r>
+        <w:t>initialization object</w:t>
+      </w:r>
+    </w:p>
+    <w:p/>
+    <w:p>
+      <w:r>
+        <w:t>6-1</w:t>
+      </w:r>
+    </w:p>
+    <w:p>
+      <w:r>
+        <w:t>6-2</w:t>
+      </w:r>
+    </w:p>
+    <w:p/>
+    <w:p>
+      <w:r>
+        <w:drawing>
+          <wp:inline distT="0" distB="0" distL="114300" distR="114300">
+            <wp:extent cx="3058160" cy="1482090"/>
+            <wp:effectExtent l="0" t="0" r="15240" b="16510"/>
+            <wp:docPr id="7" name="Picture 7" descr="截屏2022-02-15 下午5.08.58"/>
+            <wp:cNvGraphicFramePr>
+              <a:graphicFrameLocks xmlns:a="http://schemas.openxmlformats.org/drawingml/2006/main" noChangeAspect="1"/>
+            </wp:cNvGraphicFramePr>
+            <a:graphic xmlns:a="http://schemas.openxmlformats.org/drawingml/2006/main">
+              <a:graphicData uri="http://schemas.openxmlformats.org/drawingml/2006/picture">
+                <pic:pic xmlns:pic="http://schemas.openxmlformats.org/drawingml/2006/picture">
+                  <pic:nvPicPr>
+                    <pic:cNvPr id="7" name="Picture 7" descr="截屏2022-02-15 下午5.08.58"/>
+                    <pic:cNvPicPr>
+                      <a:picLocks noChangeAspect="1"/>
+                    </pic:cNvPicPr>
+                  </pic:nvPicPr>
+                  <pic:blipFill>
+                    <a:blip r:embed="rId9"/>
+                    <a:stretch>
+                      <a:fillRect/>
+                    </a:stretch>
+                  </pic:blipFill>
+                  <pic:spPr>
+                    <a:xfrm>
+                      <a:off x="0" y="0"/>
+                      <a:ext cx="3058160" cy="1482090"/>
+                    </a:xfrm>
+                    <a:prstGeom prst="rect">
+                      <a:avLst/>
+                    </a:prstGeom>
+                  </pic:spPr>
+                </pic:pic>
+              </a:graphicData>
+            </a:graphic>
+          </wp:inline>
+        </w:drawing>
+      </w:r>
+    </w:p>
+    <w:p>
+      <w:pPr>
+        <w:pStyle w:val="3"/>
+        <w:bidi w:val="0"/>
+      </w:pPr>
+      <w:r>
+        <w:t>Static</w:t>
+      </w:r>
+    </w:p>
+    <w:p>
+      <w:pPr>
+        <w:numPr>
+          <w:ilvl w:val="0"/>
+          <w:numId w:val="8"/>
+        </w:numPr>
+      </w:pPr>
+      <w:r>
+        <w:t>used by all objects;</w:t>
+      </w:r>
+    </w:p>
+    <w:p>
+      <w:pPr>
+        <w:numPr>
+          <w:ilvl w:val="0"/>
+          <w:numId w:val="8"/>
+        </w:numPr>
+      </w:pPr>
+      <w:r>
+        <w:rPr>
+          <w:b/>
+          <w:bCs/>
+        </w:rPr>
+        <w:t xml:space="preserve">not </w:t>
+      </w:r>
+      <w:r>
+        <w:t>need to initialize</w:t>
+      </w:r>
+    </w:p>
+    <w:p>
+      <w:pPr>
+        <w:numPr>
+          <w:ilvl w:val="0"/>
+          <w:numId w:val="8"/>
+        </w:numPr>
+      </w:pPr>
+    </w:p>
+    <w:p>
+      <w:pPr>
+        <w:widowControl w:val="0"/>
+        <w:numPr>
+          <w:numId w:val="0"/>
+        </w:numPr>
+        <w:jc w:val="both"/>
+      </w:pPr>
+      <w:r>
+        <w:drawing>
+          <wp:inline distT="0" distB="0" distL="114300" distR="114300">
+            <wp:extent cx="3865245" cy="1567180"/>
+            <wp:effectExtent l="0" t="0" r="20955" b="7620"/>
+            <wp:docPr id="6" name="Picture 6" descr="截屏2022-02-15 下午4.57.43"/>
+            <wp:cNvGraphicFramePr>
+              <a:graphicFrameLocks xmlns:a="http://schemas.openxmlformats.org/drawingml/2006/main" noChangeAspect="1"/>
+            </wp:cNvGraphicFramePr>
+            <a:graphic xmlns:a="http://schemas.openxmlformats.org/drawingml/2006/main">
+              <a:graphicData uri="http://schemas.openxmlformats.org/drawingml/2006/picture">
+                <pic:pic xmlns:pic="http://schemas.openxmlformats.org/drawingml/2006/picture">
+                  <pic:nvPicPr>
+                    <pic:cNvPr id="6" name="Picture 6" descr="截屏2022-02-15 下午4.57.43"/>
+                    <pic:cNvPicPr>
+                      <a:picLocks noChangeAspect="1"/>
+                    </pic:cNvPicPr>
+                  </pic:nvPicPr>
+                  <pic:blipFill>
+                    <a:blip r:embed="rId10"/>
+                    <a:stretch>
+                      <a:fillRect/>
+                    </a:stretch>
+                  </pic:blipFill>
+                  <pic:spPr>
+                    <a:xfrm>
+                      <a:off x="0" y="0"/>
+                      <a:ext cx="3865245" cy="1567180"/>
+                    </a:xfrm>
+                    <a:prstGeom prst="rect">
+                      <a:avLst/>
+                    </a:prstGeom>
+                  </pic:spPr>
+                </pic:pic>
+              </a:graphicData>
+            </a:graphic>
+          </wp:inline>
+        </w:drawing>
+      </w:r>
+    </w:p>
+    <w:p>
+      <w:pPr>
+        <w:widowControl w:val="0"/>
+        <w:numPr>
+          <w:numId w:val="0"/>
+        </w:numPr>
+        <w:jc w:val="both"/>
+      </w:pPr>
     </w:p>
     <w:sectPr>
       <w:pgSz w:w="11906" w:h="16838"/>
@@ -1688,6 +2167,18 @@
       <w:lvlJc w:val="left"/>
     </w:lvl>
   </w:abstractNum>
+  <w:abstractNum w:abstractNumId="7">
+    <w:nsid w:val="620B6705"/>
+    <w:multiLevelType w:val="singleLevel"/>
+    <w:tmpl w:val="620B6705"/>
+    <w:lvl w:ilvl="0" w:tentative="0">
+      <w:start w:val="1"/>
+      <w:numFmt w:val="decimal"/>
+      <w:suff w:val="space"/>
+      <w:lvlText w:val="%1."/>
+      <w:lvlJc w:val="left"/>
+    </w:lvl>
+  </w:abstractNum>
   <w:num w:numId="1">
     <w:abstractNumId w:val="0"/>
   </w:num>
@@ -1708,6 +2199,9 @@
   </w:num>
   <w:num w:numId="7">
     <w:abstractNumId w:val="6"/>
+  </w:num>
+  <w:num w:numId="8">
+    <w:abstractNumId w:val="7"/>
   </w:num>
 </w:numbering>
 </file>
@@ -2047,12 +2541,12 @@
       <w:szCs w:val="32"/>
     </w:rPr>
   </w:style>
-  <w:style w:type="character" w:default="1" w:styleId="6">
+  <w:style w:type="character" w:default="1" w:styleId="7">
     <w:name w:val="Default Paragraph Font"/>
     <w:qFormat/>
     <w:uiPriority w:val="0"/>
   </w:style>
-  <w:style w:type="table" w:default="1" w:styleId="7">
+  <w:style w:type="table" w:default="1" w:styleId="8">
     <w:name w:val="Normal Table"/>
     <w:semiHidden/>
     <w:qFormat/>
@@ -2068,6 +2562,38 @@
     </w:tblPr>
   </w:style>
   <w:style w:type="paragraph" w:styleId="5">
+    <w:name w:val="HTML Preformatted"/>
+    <w:uiPriority w:val="0"/>
+    <w:pPr>
+      <w:tabs>
+        <w:tab w:val="left" w:pos="916"/>
+        <w:tab w:val="left" w:pos="1832"/>
+        <w:tab w:val="left" w:pos="2748"/>
+        <w:tab w:val="left" w:pos="3664"/>
+        <w:tab w:val="left" w:pos="4580"/>
+        <w:tab w:val="left" w:pos="5496"/>
+        <w:tab w:val="left" w:pos="6412"/>
+        <w:tab w:val="left" w:pos="7328"/>
+        <w:tab w:val="left" w:pos="8244"/>
+        <w:tab w:val="left" w:pos="9160"/>
+        <w:tab w:val="left" w:pos="10076"/>
+        <w:tab w:val="left" w:pos="10992"/>
+        <w:tab w:val="left" w:pos="11908"/>
+        <w:tab w:val="left" w:pos="12824"/>
+        <w:tab w:val="left" w:pos="13740"/>
+        <w:tab w:val="left" w:pos="14656"/>
+      </w:tabs>
+      <w:jc w:val="left"/>
+    </w:pPr>
+    <w:rPr>
+      <w:rFonts w:hint="eastAsia" w:ascii="SimSun" w:hAnsi="SimSun" w:eastAsia="SimSun" w:cs="SimSun"/>
+      <w:kern w:val="0"/>
+      <w:sz w:val="24"/>
+      <w:szCs w:val="24"/>
+      <w:lang w:val="en-US" w:eastAsia="zh-CN" w:bidi="ar"/>
+    </w:rPr>
+  </w:style>
+  <w:style w:type="paragraph" w:styleId="6">
     <w:name w:val="Normal (Web)"/>
     <w:basedOn w:val="1"/>
     <w:qFormat/>
@@ -2077,7 +2603,7 @@
       <w:szCs w:val="24"/>
     </w:rPr>
   </w:style>
-  <w:style w:type="character" w:customStyle="1" w:styleId="8">
+  <w:style w:type="character" w:customStyle="1" w:styleId="9">
     <w:name w:val="s2"/>
     <w:qFormat/>
     <w:uiPriority w:val="0"/>
@@ -2087,7 +2613,7 @@
       <w:szCs w:val="32"/>
     </w:rPr>
   </w:style>
-  <w:style w:type="paragraph" w:customStyle="1" w:styleId="9">
+  <w:style w:type="paragraph" w:customStyle="1" w:styleId="10">
     <w:name w:val="p4"/>
     <w:qFormat/>
     <w:uiPriority w:val="0"/>
@@ -2105,7 +2631,7 @@
       <w:lang w:val="en-US" w:eastAsia="zh-CN" w:bidi="ar"/>
     </w:rPr>
   </w:style>
-  <w:style w:type="paragraph" w:customStyle="1" w:styleId="10">
+  <w:style w:type="paragraph" w:customStyle="1" w:styleId="11">
     <w:name w:val="p2"/>
     <w:qFormat/>
     <w:uiPriority w:val="0"/>
@@ -2123,7 +2649,7 @@
       <w:lang w:val="en-US" w:eastAsia="zh-CN" w:bidi="ar"/>
     </w:rPr>
   </w:style>
-  <w:style w:type="paragraph" w:customStyle="1" w:styleId="11">
+  <w:style w:type="paragraph" w:customStyle="1" w:styleId="12">
     <w:name w:val="p5"/>
     <w:qFormat/>
     <w:uiPriority w:val="0"/>
@@ -2141,7 +2667,7 @@
       <w:lang w:val="en-US" w:eastAsia="zh-CN" w:bidi="ar"/>
     </w:rPr>
   </w:style>
-  <w:style w:type="paragraph" w:customStyle="1" w:styleId="12">
+  <w:style w:type="paragraph" w:customStyle="1" w:styleId="13">
     <w:name w:val="p3"/>
     <w:qFormat/>
     <w:uiPriority w:val="0"/>
@@ -2159,7 +2685,7 @@
       <w:lang w:val="en-US" w:eastAsia="zh-CN" w:bidi="ar"/>
     </w:rPr>
   </w:style>
-  <w:style w:type="character" w:customStyle="1" w:styleId="13">
+  <w:style w:type="character" w:customStyle="1" w:styleId="14">
     <w:name w:val="s1"/>
     <w:qFormat/>
     <w:uiPriority w:val="0"/>
@@ -2169,7 +2695,7 @@
       <w:szCs w:val="36"/>
     </w:rPr>
   </w:style>
-  <w:style w:type="paragraph" w:customStyle="1" w:styleId="14">
+  <w:style w:type="paragraph" w:customStyle="1" w:styleId="15">
     <w:name w:val="p1"/>
     <w:qFormat/>
     <w:uiPriority w:val="0"/>

</xml_diff>

<commit_message>
exercise 7-1 and notebook
</commit_message>
<xml_diff>
--- a/JAVA：Java Explorer.docx
+++ b/JAVA：Java Explorer.docx
@@ -249,11 +249,6 @@
       <w:r>
         <w:t>Java APIs</w:t>
       </w:r>
-    </w:p>
-    <w:p>
-      <w:pPr>
-        <w:bidi w:val="0"/>
-      </w:pPr>
     </w:p>
     <w:p>
       <w:pPr>
@@ -395,55 +390,11 @@
     </w:p>
     <w:p>
       <w:pPr>
-        <w:pStyle w:val="13"/>
-        <w:keepNext w:val="0"/>
-        <w:keepLines w:val="0"/>
-        <w:widowControl/>
-        <w:suppressLineNumbers w:val="0"/>
-      </w:pPr>
-    </w:p>
-    <w:p>
-      <w:pPr>
         <w:bidi w:val="0"/>
       </w:pPr>
       <w:r>
         <w:t>必须在容器中才能进行部署 </w:t>
       </w:r>
-    </w:p>
-    <w:p>
-      <w:pPr>
-        <w:bidi w:val="0"/>
-      </w:pPr>
-    </w:p>
-    <w:p>
-      <w:pPr>
-        <w:bidi w:val="0"/>
-      </w:pPr>
-    </w:p>
-    <w:p>
-      <w:pPr>
-        <w:bidi w:val="0"/>
-      </w:pPr>
-    </w:p>
-    <w:p>
-      <w:pPr>
-        <w:bidi w:val="0"/>
-      </w:pPr>
-    </w:p>
-    <w:p>
-      <w:pPr>
-        <w:bidi w:val="0"/>
-      </w:pPr>
-    </w:p>
-    <w:p>
-      <w:pPr>
-        <w:bidi w:val="0"/>
-      </w:pPr>
-    </w:p>
-    <w:p>
-      <w:pPr>
-        <w:bidi w:val="0"/>
-      </w:pPr>
     </w:p>
     <w:p>
       <w:pPr>
@@ -1695,15 +1646,7 @@
         <w:bidi w:val="0"/>
       </w:pPr>
       <w:r>
-        <w:t>Objects Reference</w:t>
-      </w:r>
-      <w:r>
-        <w:t xml:space="preserve"> and</w:t>
-      </w:r>
-      <w:bookmarkStart w:id="0" w:name="_GoBack"/>
-      <w:bookmarkEnd w:id="0"/>
-      <w:r>
-        <w:t xml:space="preserve"> Memory Allocation</w:t>
+        <w:t>Objects Reference and Memory Allocation</w:t>
       </w:r>
     </w:p>
     <w:p>
@@ -1985,7 +1928,18 @@
         </w:numPr>
       </w:pPr>
       <w:r>
-        <w:t>used by all objects;</w:t>
+        <w:t>belong to the class and is shared by all objects</w:t>
+      </w:r>
+    </w:p>
+    <w:p>
+      <w:pPr>
+        <w:numPr>
+          <w:ilvl w:val="0"/>
+          <w:numId w:val="8"/>
+        </w:numPr>
+      </w:pPr>
+      <w:r>
+        <w:t>is not specific to any object instance</w:t>
       </w:r>
     </w:p>
     <w:p>
@@ -2005,6 +1959,9 @@
       <w:r>
         <w:t>need to initialize</w:t>
       </w:r>
+      <w:r>
+        <w:t xml:space="preserve"> objects when use it</w:t>
+      </w:r>
     </w:p>
     <w:p>
       <w:pPr>
@@ -2013,11 +1970,26 @@
           <w:numId w:val="8"/>
         </w:numPr>
       </w:pPr>
-    </w:p>
-    <w:p>
-      <w:pPr>
-        <w:widowControl w:val="0"/>
-        <w:numPr>
+      <w:r>
+        <w:t>static method can not see instance variables</w:t>
+      </w:r>
+    </w:p>
+    <w:p>
+      <w:pPr>
+        <w:numPr>
+          <w:ilvl w:val="0"/>
+          <w:numId w:val="8"/>
+        </w:numPr>
+      </w:pPr>
+      <w:r>
+        <w:t>static method can see static variables</w:t>
+      </w:r>
+    </w:p>
+    <w:p>
+      <w:pPr>
+        <w:widowControl w:val="0"/>
+        <w:numPr>
+          <w:ilvl w:val="0"/>
           <w:numId w:val="0"/>
         </w:numPr>
         <w:jc w:val="both"/>
@@ -2066,10 +2038,106 @@
       <w:pPr>
         <w:widowControl w:val="0"/>
         <w:numPr>
-          <w:numId w:val="0"/>
-        </w:numPr>
-        <w:jc w:val="both"/>
-      </w:pPr>
+          <w:ilvl w:val="0"/>
+          <w:numId w:val="0"/>
+        </w:numPr>
+        <w:jc w:val="both"/>
+      </w:pPr>
+    </w:p>
+    <w:p>
+      <w:pPr>
+        <w:widowControl w:val="0"/>
+        <w:numPr>
+          <w:ilvl w:val="0"/>
+          <w:numId w:val="0"/>
+        </w:numPr>
+        <w:jc w:val="both"/>
+      </w:pPr>
+      <w:r>
+        <w:t xml:space="preserve">exercise </w:t>
+      </w:r>
+      <w:r>
+        <w:t>6-</w:t>
+      </w:r>
+      <w:r>
+        <w:t>3</w:t>
+      </w:r>
+    </w:p>
+    <w:p>
+      <w:pPr>
+        <w:pStyle w:val="2"/>
+        <w:bidi w:val="0"/>
+      </w:pPr>
+      <w:r>
+        <w:t>Exceptions</w:t>
+      </w:r>
+    </w:p>
+    <w:p>
+      <w:r>
+        <w:t>exception types</w:t>
+      </w:r>
+    </w:p>
+    <w:p/>
+    <w:p>
+      <w:r>
+        <w:t>exception methods</w:t>
+      </w:r>
+    </w:p>
+    <w:p/>
+    <w:p>
+      <w:r>
+        <w:t>exercise7-1</w:t>
+      </w:r>
+    </w:p>
+    <w:p/>
+    <w:p>
+      <w:pPr>
+        <w:pStyle w:val="2"/>
+        <w:bidi w:val="0"/>
+      </w:pPr>
+      <w:r>
+        <w:t>OO Approach</w:t>
+      </w:r>
+    </w:p>
+    <w:p>
+      <w:pPr>
+        <w:pStyle w:val="3"/>
+        <w:bidi w:val="0"/>
+      </w:pPr>
+      <w:r>
+        <w:t>Inheritance</w:t>
+      </w:r>
+    </w:p>
+    <w:p>
+      <w:r>
+        <w:t>extends</w:t>
+      </w:r>
+    </w:p>
+    <w:p>
+      <w:r>
+        <w:t xml:space="preserve">extends </w:t>
+      </w:r>
+      <w:r>
+        <w:rPr>
+          <w:b/>
+          <w:bCs/>
+        </w:rPr>
+        <w:t xml:space="preserve">Object </w:t>
+      </w:r>
+      <w:r>
+        <w:t>by default</w:t>
+      </w:r>
+    </w:p>
+    <w:p/>
+    <w:p>
+      <w:r>
+        <w:t>override</w:t>
+      </w:r>
+    </w:p>
+    <w:p/>
+    <w:p>
+      <w:bookmarkStart w:id="0" w:name="_GoBack"/>
+      <w:bookmarkEnd w:id="0"/>
     </w:p>
     <w:sectPr>
       <w:pgSz w:w="11906" w:h="16838"/>
@@ -2315,7 +2383,7 @@
     <w:lsdException w:unhideWhenUsed="0" w:uiPriority="0" w:semiHidden="0" w:name="HTML Code"/>
     <w:lsdException w:unhideWhenUsed="0" w:uiPriority="0" w:semiHidden="0" w:name="HTML Definition"/>
     <w:lsdException w:unhideWhenUsed="0" w:uiPriority="0" w:semiHidden="0" w:name="HTML Keyboard"/>
-    <w:lsdException w:unhideWhenUsed="0" w:uiPriority="0" w:semiHidden="0" w:name="HTML Preformatted"/>
+    <w:lsdException w:qFormat="1" w:unhideWhenUsed="0" w:uiPriority="0" w:semiHidden="0" w:name="HTML Preformatted"/>
     <w:lsdException w:unhideWhenUsed="0" w:uiPriority="0" w:semiHidden="0" w:name="HTML Sample"/>
     <w:lsdException w:unhideWhenUsed="0" w:uiPriority="0" w:semiHidden="0" w:name="HTML Typewriter"/>
     <w:lsdException w:unhideWhenUsed="0" w:uiPriority="0" w:semiHidden="0" w:name="HTML Variable"/>
@@ -2563,6 +2631,7 @@
   </w:style>
   <w:style w:type="paragraph" w:styleId="5">
     <w:name w:val="HTML Preformatted"/>
+    <w:qFormat/>
     <w:uiPriority w:val="0"/>
     <w:pPr>
       <w:tabs>

</xml_diff>